<commit_message>
Lots of final bug fixes and design changes
</commit_message>
<xml_diff>
--- a/sirenhuntdown.docx
+++ b/sirenhuntdown.docx
@@ -921,12 +921,7 @@
     </w:p>
     <w:p>
       <w:r>
-        <w:t>Call eme</w:t>
-      </w:r>
-      <w:bookmarkStart w:id="0" w:name="_GoBack"/>
-      <w:bookmarkEnd w:id="0"/>
-      <w:r>
-        <w:t>rgency management agency again – 563 589 4170</w:t>
+        <w:t>Call emergency management agency again – 563 589 4170</w:t>
       </w:r>
     </w:p>
     <w:p>
@@ -1105,7 +1100,12 @@
       </w:r>
       <w:proofErr w:type="gramEnd"/>
       <w:r>
-        <w:t xml:space="preserve"> them and they are really good at keeping it up to date.</w:t>
+        <w:t xml:space="preserve"> them an</w:t>
+      </w:r>
+      <w:bookmarkStart w:id="0" w:name="_GoBack"/>
+      <w:bookmarkEnd w:id="0"/>
+      <w:r>
+        <w:t>d they are really good at keeping it up to date.</w:t>
       </w:r>
     </w:p>
     <w:p/>
@@ -1995,6 +1995,13 @@
       </w:r>
     </w:p>
     <w:p/>
+    <w:p>
+      <w:r>
+        <w:t>8332</w:t>
+      </w:r>
+    </w:p>
+    <w:p/>
+    <w:p/>
     <w:p/>
     <w:p>
       <w:r>
@@ -2175,6 +2182,150 @@
       </w:r>
     </w:p>
     <w:p/>
+    <w:p>
+      <w:proofErr w:type="spellStart"/>
+      <w:proofErr w:type="gramStart"/>
+      <w:r>
+        <w:t>nancy</w:t>
+      </w:r>
+      <w:proofErr w:type="spellEnd"/>
+      <w:proofErr w:type="gramEnd"/>
+      <w:r>
+        <w:t xml:space="preserve"> baker</w:t>
+      </w:r>
+    </w:p>
+    <w:p/>
+    <w:p>
+      <w:pPr>
+        <w:pStyle w:val="ListParagraph"/>
+        <w:numPr>
+          <w:ilvl w:val="0"/>
+          <w:numId w:val="4"/>
+        </w:numPr>
+      </w:pPr>
+      <w:proofErr w:type="spellStart"/>
+      <w:proofErr w:type="gramStart"/>
+      <w:r>
+        <w:t>kelli</w:t>
+      </w:r>
+      <w:proofErr w:type="spellEnd"/>
+      <w:proofErr w:type="gramEnd"/>
+      <w:r>
+        <w:t xml:space="preserve"> </w:t>
+      </w:r>
+      <w:proofErr w:type="spellStart"/>
+      <w:r>
+        <w:t>andreasen</w:t>
+      </w:r>
+      <w:proofErr w:type="spellEnd"/>
+    </w:p>
+    <w:p/>
+    <w:p/>
+    <w:p>
+      <w:proofErr w:type="spellStart"/>
+      <w:proofErr w:type="gramStart"/>
+      <w:r>
+        <w:t>june</w:t>
+      </w:r>
+      <w:proofErr w:type="spellEnd"/>
+      <w:proofErr w:type="gramEnd"/>
+      <w:r>
+        <w:t xml:space="preserve"> 6 – 9</w:t>
+      </w:r>
+      <w:r>
+        <w:rPr>
+          <w:vertAlign w:val="superscript"/>
+        </w:rPr>
+        <w:t>th</w:t>
+      </w:r>
+    </w:p>
+    <w:p/>
+    <w:p>
+      <w:proofErr w:type="gramStart"/>
+      <w:r>
+        <w:t>and</w:t>
+      </w:r>
+      <w:proofErr w:type="gramEnd"/>
+      <w:r>
+        <w:t xml:space="preserve"> then </w:t>
+      </w:r>
+      <w:proofErr w:type="spellStart"/>
+      <w:r>
+        <w:t>june</w:t>
+      </w:r>
+      <w:proofErr w:type="spellEnd"/>
+      <w:r>
+        <w:t xml:space="preserve"> 29</w:t>
+      </w:r>
+      <w:r>
+        <w:rPr>
+          <w:vertAlign w:val="superscript"/>
+        </w:rPr>
+        <w:t>th</w:t>
+      </w:r>
+      <w:r>
+        <w:t xml:space="preserve"> </w:t>
+      </w:r>
+    </w:p>
+    <w:p/>
+    <w:p>
+      <w:proofErr w:type="gramStart"/>
+      <w:r>
+        <w:t>week</w:t>
+      </w:r>
+      <w:proofErr w:type="gramEnd"/>
+      <w:r>
+        <w:t xml:space="preserve"> of the 13</w:t>
+      </w:r>
+      <w:r>
+        <w:rPr>
+          <w:vertAlign w:val="superscript"/>
+        </w:rPr>
+        <w:t>th</w:t>
+      </w:r>
+      <w:r>
+        <w:t xml:space="preserve"> of may – for cirque de sole</w:t>
+      </w:r>
+    </w:p>
+    <w:p/>
+    <w:p/>
+    <w:p/>
+    <w:p/>
+    <w:p>
+      <w:proofErr w:type="gramStart"/>
+      <w:r>
+        <w:t>over</w:t>
+      </w:r>
+      <w:proofErr w:type="gramEnd"/>
+      <w:r>
+        <w:t xml:space="preserve"> the Christmas holiday, faculty member here in </w:t>
+      </w:r>
+      <w:proofErr w:type="spellStart"/>
+      <w:r>
+        <w:t>iowa</w:t>
+      </w:r>
+      <w:proofErr w:type="spellEnd"/>
+      <w:r>
+        <w:t xml:space="preserve"> is working with an undergrad project within the class,</w:t>
+      </w:r>
+    </w:p>
+    <w:p/>
+    <w:p>
+      <w:proofErr w:type="gramStart"/>
+      <w:r>
+        <w:t>doing</w:t>
+      </w:r>
+      <w:proofErr w:type="gramEnd"/>
+      <w:r>
+        <w:t xml:space="preserve"> follow up oral histories.</w:t>
+      </w:r>
+    </w:p>
+    <w:p/>
+    <w:p>
+      <w:r>
+        <w:t>Jill jack</w:t>
+      </w:r>
+    </w:p>
     <w:sectPr>
       <w:pgSz w:w="12240" w:h="15840"/>
       <w:pgMar w:top="1440" w:right="1800" w:bottom="1440" w:left="1800" w:header="720" w:footer="720" w:gutter="0"/>
@@ -2301,6 +2452,119 @@
     </w:lvl>
   </w:abstractNum>
   <w:abstractNum w:abstractNumId="1">
+    <w:nsid w:val="2A4D0BEF"/>
+    <w:multiLevelType w:val="hybridMultilevel"/>
+    <w:tmpl w:val="BD342ECA"/>
+    <w:lvl w:ilvl="0" w:tplc="3DA0A830">
+      <w:start w:val="319"/>
+      <w:numFmt w:val="bullet"/>
+      <w:lvlText w:val=""/>
+      <w:lvlJc w:val="left"/>
+      <w:pPr>
+        <w:ind w:left="720" w:hanging="360"/>
+      </w:pPr>
+      <w:rPr>
+        <w:rFonts w:ascii="Wingdings" w:eastAsiaTheme="minorEastAsia" w:hAnsi="Wingdings" w:cstheme="minorBidi" w:hint="default"/>
+      </w:rPr>
+    </w:lvl>
+    <w:lvl w:ilvl="1" w:tplc="04090003" w:tentative="1">
+      <w:start w:val="1"/>
+      <w:numFmt w:val="bullet"/>
+      <w:lvlText w:val="o"/>
+      <w:lvlJc w:val="left"/>
+      <w:pPr>
+        <w:ind w:left="1440" w:hanging="360"/>
+      </w:pPr>
+      <w:rPr>
+        <w:rFonts w:ascii="Courier New" w:hAnsi="Courier New" w:hint="default"/>
+      </w:rPr>
+    </w:lvl>
+    <w:lvl w:ilvl="2" w:tplc="04090005" w:tentative="1">
+      <w:start w:val="1"/>
+      <w:numFmt w:val="bullet"/>
+      <w:lvlText w:val=""/>
+      <w:lvlJc w:val="left"/>
+      <w:pPr>
+        <w:ind w:left="2160" w:hanging="360"/>
+      </w:pPr>
+      <w:rPr>
+        <w:rFonts w:ascii="Wingdings" w:hAnsi="Wingdings" w:hint="default"/>
+      </w:rPr>
+    </w:lvl>
+    <w:lvl w:ilvl="3" w:tplc="04090001" w:tentative="1">
+      <w:start w:val="1"/>
+      <w:numFmt w:val="bullet"/>
+      <w:lvlText w:val=""/>
+      <w:lvlJc w:val="left"/>
+      <w:pPr>
+        <w:ind w:left="2880" w:hanging="360"/>
+      </w:pPr>
+      <w:rPr>
+        <w:rFonts w:ascii="Symbol" w:hAnsi="Symbol" w:hint="default"/>
+      </w:rPr>
+    </w:lvl>
+    <w:lvl w:ilvl="4" w:tplc="04090003" w:tentative="1">
+      <w:start w:val="1"/>
+      <w:numFmt w:val="bullet"/>
+      <w:lvlText w:val="o"/>
+      <w:lvlJc w:val="left"/>
+      <w:pPr>
+        <w:ind w:left="3600" w:hanging="360"/>
+      </w:pPr>
+      <w:rPr>
+        <w:rFonts w:ascii="Courier New" w:hAnsi="Courier New" w:hint="default"/>
+      </w:rPr>
+    </w:lvl>
+    <w:lvl w:ilvl="5" w:tplc="04090005" w:tentative="1">
+      <w:start w:val="1"/>
+      <w:numFmt w:val="bullet"/>
+      <w:lvlText w:val=""/>
+      <w:lvlJc w:val="left"/>
+      <w:pPr>
+        <w:ind w:left="4320" w:hanging="360"/>
+      </w:pPr>
+      <w:rPr>
+        <w:rFonts w:ascii="Wingdings" w:hAnsi="Wingdings" w:hint="default"/>
+      </w:rPr>
+    </w:lvl>
+    <w:lvl w:ilvl="6" w:tplc="04090001" w:tentative="1">
+      <w:start w:val="1"/>
+      <w:numFmt w:val="bullet"/>
+      <w:lvlText w:val=""/>
+      <w:lvlJc w:val="left"/>
+      <w:pPr>
+        <w:ind w:left="5040" w:hanging="360"/>
+      </w:pPr>
+      <w:rPr>
+        <w:rFonts w:ascii="Symbol" w:hAnsi="Symbol" w:hint="default"/>
+      </w:rPr>
+    </w:lvl>
+    <w:lvl w:ilvl="7" w:tplc="04090003" w:tentative="1">
+      <w:start w:val="1"/>
+      <w:numFmt w:val="bullet"/>
+      <w:lvlText w:val="o"/>
+      <w:lvlJc w:val="left"/>
+      <w:pPr>
+        <w:ind w:left="5760" w:hanging="360"/>
+      </w:pPr>
+      <w:rPr>
+        <w:rFonts w:ascii="Courier New" w:hAnsi="Courier New" w:hint="default"/>
+      </w:rPr>
+    </w:lvl>
+    <w:lvl w:ilvl="8" w:tplc="04090005" w:tentative="1">
+      <w:start w:val="1"/>
+      <w:numFmt w:val="bullet"/>
+      <w:lvlText w:val=""/>
+      <w:lvlJc w:val="left"/>
+      <w:pPr>
+        <w:ind w:left="6480" w:hanging="360"/>
+      </w:pPr>
+      <w:rPr>
+        <w:rFonts w:ascii="Wingdings" w:hAnsi="Wingdings" w:hint="default"/>
+      </w:rPr>
+    </w:lvl>
+  </w:abstractNum>
+  <w:abstractNum w:abstractNumId="2">
     <w:nsid w:val="45517E13"/>
     <w:multiLevelType w:val="hybridMultilevel"/>
     <w:tmpl w:val="A0545626"/>
@@ -2413,7 +2677,7 @@
       </w:rPr>
     </w:lvl>
   </w:abstractNum>
-  <w:abstractNum w:abstractNumId="2">
+  <w:abstractNum w:abstractNumId="3">
     <w:nsid w:val="648E5DCF"/>
     <w:multiLevelType w:val="hybridMultilevel"/>
     <w:tmpl w:val="A6885274"/>
@@ -2527,12 +2791,15 @@
     </w:lvl>
   </w:abstractNum>
   <w:num w:numId="1">
-    <w:abstractNumId w:val="2"/>
+    <w:abstractNumId w:val="3"/>
   </w:num>
   <w:num w:numId="2">
     <w:abstractNumId w:val="0"/>
   </w:num>
   <w:num w:numId="3">
+    <w:abstractNumId w:val="2"/>
+  </w:num>
+  <w:num w:numId="4">
     <w:abstractNumId w:val="1"/>
   </w:num>
 </w:numbering>

</xml_diff>